<commit_message>
ppt updated, requirements txt added
</commit_message>
<xml_diff>
--- a/Documentation/Software_Release_Document_V1.docx
+++ b/Documentation/Software_Release_Document_V1.docx
@@ -21,6 +21,15 @@
         </w:rPr>
         <w:t>SOFTWARE RELEASE</w:t>
       </w:r>
+      <w:r>
+        <w:rPr>
+          <w:rFonts w:ascii="Times New Roman" w:hAnsi="Times New Roman" w:cs="Times New Roman"/>
+          <w:color w:val="auto"/>
+          <w:sz w:val="52"/>
+          <w:szCs w:val="52"/>
+        </w:rPr>
+        <w:t xml:space="preserve"> NOTES</w:t>
+      </w:r>
     </w:p>
     <w:p>
       <w:pPr>
@@ -498,60 +507,48 @@
     </w:p>
     <w:p>
       <w:pPr>
-        <w:rPr>
-          <w:rFonts w:eastAsia="Times New Roman" w:cstheme="minorHAnsi"/>
-          <w:color w:val="000000"/>
-          <w:lang w:eastAsia="en-GB"/>
-        </w:rPr>
-      </w:pPr>
-      <w:r>
-        <w:rPr>
-          <w:rFonts w:cstheme="minorHAnsi"/>
-          <w:color w:val="000000"/>
-        </w:rPr>
-        <w:br w:type="page"/>
-      </w:r>
+        <w:spacing w:line="240" w:lineRule="auto"/>
+      </w:pPr>
     </w:p>
     <w:p>
       <w:pPr>
-        <w:pStyle w:val="NormalWeb"/>
-        <w:spacing w:before="0" w:beforeAutospacing="0" w:after="0" w:afterAutospacing="0"/>
-        <w:rPr>
-          <w:color w:val="000000"/>
-        </w:rPr>
-        <w:sectPr>
-          <w:headerReference w:type="default" r:id="rId8"/>
-          <w:footerReference w:type="default" r:id="rId9"/>
-          <w:pgSz w:w="11906" w:h="16838" w:code="9"/>
-          <w:pgMar w:top="1304" w:right="1077" w:bottom="1304" w:left="1701" w:header="709" w:footer="709" w:gutter="0"/>
-          <w:cols w:space="708"/>
-          <w:titlePg/>
-          <w:docGrid w:linePitch="360"/>
-        </w:sectPr>
+        <w:spacing w:line="240" w:lineRule="auto"/>
       </w:pPr>
     </w:p>
     <w:p>
       <w:pPr>
-        <w:rPr>
-          <w:rFonts w:ascii="Times New Roman" w:eastAsia="Times New Roman" w:hAnsi="Times New Roman" w:cs="Times New Roman"/>
-          <w:b/>
-          <w:bCs/>
-          <w:caps/>
-          <w:sz w:val="24"/>
-          <w:szCs w:val="24"/>
-          <w:u w:val="single"/>
-        </w:rPr>
-      </w:pPr>
-      <w:r>
-        <w:rPr>
-          <w:rFonts w:ascii="Times New Roman" w:hAnsi="Times New Roman"/>
-          <w:webHidden/>
-          <w:sz w:val="24"/>
-          <w:szCs w:val="24"/>
-        </w:rPr>
-        <w:lastRenderedPageBreak/>
-        <w:br w:type="page"/>
-      </w:r>
+        <w:spacing w:line="240" w:lineRule="auto"/>
+      </w:pPr>
+    </w:p>
+    <w:p>
+      <w:pPr>
+        <w:spacing w:line="240" w:lineRule="auto"/>
+      </w:pPr>
+    </w:p>
+    <w:p>
+      <w:pPr>
+        <w:spacing w:line="240" w:lineRule="auto"/>
+      </w:pPr>
+    </w:p>
+    <w:p>
+      <w:pPr>
+        <w:spacing w:line="240" w:lineRule="auto"/>
+      </w:pPr>
+    </w:p>
+    <w:p>
+      <w:pPr>
+        <w:spacing w:line="240" w:lineRule="auto"/>
+      </w:pPr>
+    </w:p>
+    <w:p>
+      <w:pPr>
+        <w:spacing w:line="240" w:lineRule="auto"/>
+      </w:pPr>
+    </w:p>
+    <w:p>
+      <w:pPr>
+        <w:spacing w:line="240" w:lineRule="auto"/>
+      </w:pPr>
     </w:p>
     <w:p>
       <w:pPr>
@@ -580,7 +577,7 @@
           <w:u w:val="single"/>
         </w:rPr>
         <w:lastRenderedPageBreak/>
-        <w:t>INTRODUCTION</w:t>
+        <w:t>OVERVIEW</w:t>
       </w:r>
       <w:r>
         <w:rPr>
@@ -597,33 +594,6 @@
     </w:p>
     <w:p>
       <w:pPr>
-        <w:pStyle w:val="Prrafodelista"/>
-        <w:numPr>
-          <w:ilvl w:val="1"/>
-          <w:numId w:val="16"/>
-        </w:numPr>
-        <w:rPr>
-          <w:rFonts w:ascii="Times New Roman" w:hAnsi="Times New Roman" w:cs="Times New Roman"/>
-          <w:b/>
-          <w:bCs/>
-          <w:sz w:val="24"/>
-          <w:szCs w:val="24"/>
-        </w:rPr>
-      </w:pPr>
-      <w:r>
-        <w:rPr>
-          <w:rFonts w:ascii="Times New Roman" w:hAnsi="Times New Roman" w:cs="Times New Roman"/>
-          <w:b/>
-          <w:bCs/>
-          <w:color w:val="000000"/>
-          <w:sz w:val="24"/>
-          <w:szCs w:val="24"/>
-        </w:rPr>
-        <w:t>PROJECT DESIGN</w:t>
-      </w:r>
-    </w:p>
-    <w:p>
-      <w:pPr>
         <w:pStyle w:val="NormalWeb"/>
         <w:spacing w:before="240" w:beforeAutospacing="0" w:after="240" w:afterAutospacing="0"/>
         <w:ind w:left="425"/>
@@ -633,7 +603,39 @@
         <w:rPr>
           <w:color w:val="000000"/>
         </w:rPr>
-        <w:t>Design clarification and documentation are an indispensable phase in the successful development of a software system. It succeeds the stage of requirement analysis and illustrates how solutions to the formerly identified client’s needs shall be implemented. The present document has been composed to elaborate on the software design and test plan of the web-based application dedicated to the communication and visualization of the citizen science data collected in the context of the ALPhA study, conducted by Urban Better | Oni et. al. in Lagos, Nigeria and Yaoundé, Cameroon.</w:t>
+        <w:t xml:space="preserve">The present document </w:t>
+      </w:r>
+      <w:r>
+        <w:rPr>
+          <w:color w:val="000000"/>
+        </w:rPr>
+        <w:t>comprehends the release notes of the</w:t>
+      </w:r>
+      <w:r>
+        <w:rPr>
+          <w:color w:val="000000"/>
+        </w:rPr>
+        <w:t xml:space="preserve"> web-based application dedicated to the communication and visualization of the citizen science data collected in the context of the ALPhA study, conducted by Urban Better | Oni et. al. in Lagos, Nigeria and Yaoundé, Cameroon</w:t>
+      </w:r>
+      <w:r>
+        <w:rPr>
+          <w:color w:val="000000"/>
+        </w:rPr>
+        <w:t xml:space="preserve"> in </w:t>
+      </w:r>
+      <w:proofErr w:type="spellStart"/>
+      <w:r>
+        <w:rPr>
+          <w:color w:val="000000"/>
+        </w:rPr>
+        <w:t>it’s</w:t>
+      </w:r>
+      <w:proofErr w:type="spellEnd"/>
+      <w:r>
+        <w:rPr>
+          <w:color w:val="000000"/>
+        </w:rPr>
+        <w:t xml:space="preserve"> pilot TEST version.</w:t>
       </w:r>
     </w:p>
     <w:p>
@@ -649,7 +651,7 @@
         </w:rPr>
         <w:t>The following pages will assume the reader’s familiarity with the ALPhA web-application</w:t>
       </w:r>
-      <w:hyperlink r:id="rId10" w:history="1">
+      <w:hyperlink r:id="rId8" w:history="1">
         <w:r>
           <w:rPr>
             <w:rStyle w:val="Hipervnculo"/>
@@ -669,7 +671,74 @@
         <w:rPr>
           <w:color w:val="000000"/>
         </w:rPr>
-        <w:t xml:space="preserve"> (RASD) written by M. Abd </w:t>
+        <w:t xml:space="preserve"> (RASD)</w:t>
+      </w:r>
+      <w:r>
+        <w:rPr>
+          <w:color w:val="000000"/>
+        </w:rPr>
+        <w:t xml:space="preserve"> and the subsequent </w:t>
+      </w:r>
+      <w:r>
+        <w:rPr>
+          <w:color w:val="000000"/>
+          <w:highlight w:val="yellow"/>
+        </w:rPr>
+        <w:t>Software Design Document</w:t>
+      </w:r>
+      <w:r>
+        <w:rPr>
+          <w:color w:val="000000"/>
+          <w:highlight w:val="yellow"/>
+        </w:rPr>
+        <w:t xml:space="preserve"> </w:t>
+      </w:r>
+      <w:r>
+        <w:rPr>
+          <w:color w:val="000000"/>
+          <w:highlight w:val="yellow"/>
+        </w:rPr>
+        <w:t>And</w:t>
+      </w:r>
+      <w:r>
+        <w:rPr>
+          <w:color w:val="000000"/>
+          <w:highlight w:val="yellow"/>
+        </w:rPr>
+        <w:t xml:space="preserve"> </w:t>
+      </w:r>
+      <w:r>
+        <w:rPr>
+          <w:color w:val="000000"/>
+          <w:highlight w:val="yellow"/>
+        </w:rPr>
+        <w:t>Test</w:t>
+      </w:r>
+      <w:r>
+        <w:rPr>
+          <w:color w:val="000000"/>
+          <w:highlight w:val="yellow"/>
+        </w:rPr>
+        <w:t xml:space="preserve"> </w:t>
+      </w:r>
+      <w:r>
+        <w:rPr>
+          <w:color w:val="000000"/>
+          <w:highlight w:val="yellow"/>
+        </w:rPr>
+        <w:t>Plan</w:t>
+      </w:r>
+      <w:r>
+        <w:rPr>
+          <w:color w:val="000000"/>
+        </w:rPr>
+        <w:t>,</w:t>
+      </w:r>
+      <w:r>
+        <w:rPr>
+          <w:color w:val="000000"/>
+        </w:rPr>
+        <w:t xml:space="preserve"> written by M. Abd </w:t>
       </w:r>
       <w:proofErr w:type="spellStart"/>
       <w:r>
@@ -742,18 +811,103 @@
         <w:rPr>
           <w:color w:val="000000"/>
         </w:rPr>
-        <w:t>The Software Design and Test Plan document primarily aims at providing guidance to the development team by outlining the system’s overall architecture, illustrating the workflow of what needs to be built and how, and clarifying the relationship and connection between different software components. Although it is a technical document serving as a blueprint of the software’s code, not necessarily aimed at the stakeholders, it can just as well be used by the client party to better understand the underlying technology of the product.</w:t>
+        <w:t xml:space="preserve">The Software </w:t>
+      </w:r>
+      <w:r>
+        <w:rPr>
+          <w:color w:val="000000"/>
+        </w:rPr>
+        <w:t>Release Notes</w:t>
+      </w:r>
+      <w:r>
+        <w:rPr>
+          <w:color w:val="000000"/>
+        </w:rPr>
+        <w:t xml:space="preserve"> document primarily aims at providing </w:t>
+      </w:r>
+      <w:r>
+        <w:rPr>
+          <w:color w:val="000000"/>
+        </w:rPr>
+        <w:t xml:space="preserve">the </w:t>
+      </w:r>
+      <w:proofErr w:type="spellStart"/>
+      <w:r>
+        <w:rPr>
+          <w:color w:val="000000"/>
+        </w:rPr>
+        <w:t>the</w:t>
+      </w:r>
+      <w:proofErr w:type="spellEnd"/>
+      <w:r>
+        <w:rPr>
+          <w:color w:val="000000"/>
+        </w:rPr>
+        <w:t xml:space="preserve"> client party t</w:t>
+      </w:r>
+      <w:r>
+        <w:rPr>
+          <w:color w:val="000000"/>
+        </w:rPr>
+        <w:t xml:space="preserve">he fundamental aspects of the software’s </w:t>
+      </w:r>
+      <w:r>
+        <w:rPr>
+          <w:color w:val="000000"/>
+        </w:rPr>
+        <w:t>pilot TEST version</w:t>
+      </w:r>
+      <w:r>
+        <w:rPr>
+          <w:color w:val="000000"/>
+        </w:rPr>
+        <w:t>.</w:t>
       </w:r>
     </w:p>
     <w:p>
       <w:pPr>
         <w:pStyle w:val="NormalWeb"/>
         <w:spacing w:before="240" w:beforeAutospacing="0" w:after="240" w:afterAutospacing="0"/>
-        <w:ind w:left="720"/>
+        <w:ind w:left="425"/>
+        <w:jc w:val="both"/>
         <w:rPr>
           <w:color w:val="000000"/>
         </w:rPr>
       </w:pPr>
+      <w:r>
+        <w:rPr>
+          <w:color w:val="000000"/>
+        </w:rPr>
+        <w:br/>
+      </w:r>
+    </w:p>
+    <w:p>
+      <w:pPr>
+        <w:pStyle w:val="NormalWeb"/>
+        <w:numPr>
+          <w:ilvl w:val="0"/>
+          <w:numId w:val="16"/>
+        </w:numPr>
+        <w:spacing w:before="240" w:beforeAutospacing="0" w:after="240" w:afterAutospacing="0"/>
+        <w:rPr>
+          <w:b/>
+          <w:bCs/>
+          <w:sz w:val="28"/>
+          <w:szCs w:val="28"/>
+          <w:u w:val="single"/>
+        </w:rPr>
+      </w:pPr>
+      <w:r>
+        <w:rPr>
+          <w:b/>
+          <w:bCs/>
+          <w:color w:val="000000"/>
+          <w:sz w:val="28"/>
+          <w:szCs w:val="28"/>
+          <w:u w:val="single"/>
+        </w:rPr>
+        <w:t>PURPOSE</w:t>
+      </w:r>
     </w:p>
     <w:p>
       <w:pPr>
@@ -766,7 +920,6 @@
         <w:rPr>
           <w:b/>
           <w:bCs/>
-          <w:color w:val="000000"/>
         </w:rPr>
       </w:pPr>
       <w:r>
@@ -775,21 +928,7 @@
           <w:bCs/>
           <w:color w:val="000000"/>
         </w:rPr>
-        <w:t>OVERVIEW OF THE DOCUMENT</w:t>
-      </w:r>
-    </w:p>
-    <w:p>
-      <w:pPr>
-        <w:pStyle w:val="NormalWeb"/>
-        <w:spacing w:before="240" w:beforeAutospacing="0" w:after="240" w:afterAutospacing="0"/>
-        <w:ind w:firstLine="425"/>
-        <w:jc w:val="both"/>
-      </w:pPr>
-      <w:r>
-        <w:rPr>
-          <w:color w:val="000000"/>
-        </w:rPr>
-        <w:t>The document will address the structure and details of the following project areas:</w:t>
+        <w:t>EPICOLLECT5 DATASET</w:t>
       </w:r>
     </w:p>
     <w:p>
@@ -797,348 +936,7 @@
         <w:pStyle w:val="NormalWeb"/>
         <w:numPr>
           <w:ilvl w:val="0"/>
-          <w:numId w:val="17"/>
-        </w:numPr>
-        <w:spacing w:before="240" w:beforeAutospacing="0" w:after="240" w:afterAutospacing="0"/>
-        <w:jc w:val="both"/>
-        <w:rPr>
-          <w:color w:val="000000"/>
-        </w:rPr>
-      </w:pPr>
-      <w:r>
-        <w:rPr>
-          <w:color w:val="000000"/>
-        </w:rPr>
-        <w:t xml:space="preserve">Project Database: </w:t>
-      </w:r>
-    </w:p>
-    <w:p>
-      <w:pPr>
-        <w:pStyle w:val="NormalWeb"/>
-        <w:spacing w:before="240" w:beforeAutospacing="0" w:after="240" w:afterAutospacing="0"/>
-        <w:ind w:left="1080"/>
-        <w:jc w:val="both"/>
-      </w:pPr>
-      <w:r>
-        <w:rPr>
-          <w:color w:val="000000"/>
-        </w:rPr>
-        <w:t xml:space="preserve">An overview of how the </w:t>
-      </w:r>
-      <w:r>
-        <w:rPr>
-          <w:color w:val="000000"/>
-        </w:rPr>
-        <w:t>E</w:t>
-      </w:r>
-      <w:r>
-        <w:rPr>
-          <w:color w:val="000000"/>
-        </w:rPr>
-        <w:t>picollect</w:t>
-      </w:r>
-      <w:r>
-        <w:rPr>
-          <w:color w:val="000000"/>
-        </w:rPr>
-        <w:t>5</w:t>
-      </w:r>
-      <w:r>
-        <w:rPr>
-          <w:color w:val="000000"/>
-        </w:rPr>
-        <w:t xml:space="preserve"> data is being retrieved, edited</w:t>
-      </w:r>
-      <w:r>
-        <w:rPr>
-          <w:color w:val="000000"/>
-        </w:rPr>
-        <w:t>,</w:t>
-      </w:r>
-      <w:r>
-        <w:rPr>
-          <w:color w:val="000000"/>
-        </w:rPr>
-        <w:t xml:space="preserve"> and synchronized with the web-application’s own database and how the latter is structured and administered.</w:t>
-      </w:r>
-    </w:p>
-    <w:p>
-      <w:pPr>
-        <w:pStyle w:val="NormalWeb"/>
-        <w:numPr>
-          <w:ilvl w:val="0"/>
-          <w:numId w:val="17"/>
-        </w:numPr>
-        <w:spacing w:before="240" w:beforeAutospacing="0" w:after="240" w:afterAutospacing="0"/>
-        <w:jc w:val="both"/>
-      </w:pPr>
-      <w:r>
-        <w:rPr>
-          <w:color w:val="000000"/>
-        </w:rPr>
-        <w:t xml:space="preserve">System architecture: </w:t>
-      </w:r>
-    </w:p>
-    <w:p>
-      <w:pPr>
-        <w:pStyle w:val="NormalWeb"/>
-        <w:spacing w:before="240" w:beforeAutospacing="0" w:after="240" w:afterAutospacing="0"/>
-        <w:ind w:left="1080"/>
-        <w:jc w:val="both"/>
-      </w:pPr>
-      <w:r>
-        <w:rPr>
-          <w:color w:val="000000"/>
-        </w:rPr>
-        <w:t>T</w:t>
-      </w:r>
-      <w:r>
-        <w:rPr>
-          <w:color w:val="000000"/>
-        </w:rPr>
-        <w:t>he server-side architecture of the web-application is structured in three layers; the database (server) and database management system (DBMS), a WSGI compliant web server and a WSGI application server.</w:t>
-      </w:r>
-    </w:p>
-    <w:p>
-      <w:pPr>
-        <w:pStyle w:val="NormalWeb"/>
-        <w:numPr>
-          <w:ilvl w:val="0"/>
-          <w:numId w:val="17"/>
-        </w:numPr>
-        <w:spacing w:before="240" w:beforeAutospacing="0" w:after="240" w:afterAutospacing="0"/>
-        <w:jc w:val="both"/>
-      </w:pPr>
-      <w:r>
-        <w:rPr>
-          <w:color w:val="000000"/>
-        </w:rPr>
-        <w:t xml:space="preserve">User cases: </w:t>
-      </w:r>
-    </w:p>
-    <w:p>
-      <w:pPr>
-        <w:pStyle w:val="NormalWeb"/>
-        <w:spacing w:before="240" w:beforeAutospacing="0" w:after="240" w:afterAutospacing="0"/>
-        <w:ind w:left="1080"/>
-        <w:jc w:val="both"/>
-      </w:pPr>
-      <w:r>
-        <w:rPr>
-          <w:color w:val="000000"/>
-        </w:rPr>
-        <w:t>T</w:t>
-      </w:r>
-      <w:r>
-        <w:rPr>
-          <w:color w:val="000000"/>
-        </w:rPr>
-        <w:t>he user cases previously defined in the RASD are now described in terms of which and how software components are activated/used in the various user case scenarios.</w:t>
-      </w:r>
-    </w:p>
-    <w:p>
-      <w:pPr>
-        <w:pStyle w:val="NormalWeb"/>
-        <w:numPr>
-          <w:ilvl w:val="0"/>
-          <w:numId w:val="19"/>
-        </w:numPr>
-        <w:spacing w:before="240" w:beforeAutospacing="0" w:after="240" w:afterAutospacing="0"/>
-        <w:jc w:val="both"/>
-      </w:pPr>
-      <w:r>
-        <w:t xml:space="preserve">Team </w:t>
-      </w:r>
-      <w:r>
-        <w:rPr>
-          <w:color w:val="000000"/>
-        </w:rPr>
-        <w:t>Organization</w:t>
-      </w:r>
-    </w:p>
-    <w:p>
-      <w:pPr>
-        <w:pStyle w:val="NormalWeb"/>
-        <w:spacing w:before="240" w:beforeAutospacing="0" w:after="240" w:afterAutospacing="0"/>
-        <w:ind w:left="1134"/>
-        <w:jc w:val="both"/>
-      </w:pPr>
-      <w:r>
-        <w:rPr>
-          <w:color w:val="000000"/>
-        </w:rPr>
-        <w:t>D</w:t>
-      </w:r>
-      <w:r>
-        <w:rPr>
-          <w:color w:val="000000"/>
-        </w:rPr>
-        <w:t>escribes the internal organization and work allocation of the development team. Although specific tasks are assigned to each developer, the system needs to be considered as a whole and the general means of interactions between components are to be understood by the whole team.</w:t>
-      </w:r>
-    </w:p>
-    <w:p>
-      <w:pPr>
-        <w:pStyle w:val="NormalWeb"/>
-        <w:numPr>
-          <w:ilvl w:val="1"/>
-          <w:numId w:val="22"/>
-        </w:numPr>
-        <w:spacing w:before="240" w:beforeAutospacing="0" w:after="240" w:afterAutospacing="0"/>
-        <w:rPr>
-          <w:b/>
-          <w:bCs/>
-        </w:rPr>
-      </w:pPr>
-      <w:r>
-        <w:rPr>
-          <w:b/>
-          <w:bCs/>
-          <w:color w:val="000000"/>
-        </w:rPr>
-        <w:t xml:space="preserve"> PRODUCT DESCRIPTION</w:t>
-      </w:r>
-    </w:p>
-    <w:p>
-      <w:pPr>
-        <w:pStyle w:val="NormalWeb"/>
-        <w:spacing w:before="240" w:beforeAutospacing="0" w:after="240" w:afterAutospacing="0"/>
-        <w:ind w:left="360"/>
-        <w:jc w:val="both"/>
-        <w:rPr>
-          <w:color w:val="000000"/>
-        </w:rPr>
-      </w:pPr>
-      <w:r>
-        <w:rPr>
-          <w:color w:val="000000"/>
-        </w:rPr>
-        <w:lastRenderedPageBreak/>
-        <w:t xml:space="preserve">Based on the previously analysed project requirements, the ALPhA web-application demands implementation as a dynamic </w:t>
-      </w:r>
-      <w:r>
-        <w:rPr>
-          <w:color w:val="000000"/>
-        </w:rPr>
-        <w:t>website</w:t>
-      </w:r>
-      <w:r>
-        <w:rPr>
-          <w:color w:val="000000"/>
-        </w:rPr>
-        <w:t xml:space="preserve">, since </w:t>
-      </w:r>
-      <w:proofErr w:type="gramStart"/>
-      <w:r>
-        <w:rPr>
-          <w:color w:val="000000"/>
-        </w:rPr>
-        <w:t>the majority of</w:t>
-      </w:r>
-      <w:proofErr w:type="gramEnd"/>
-      <w:r>
-        <w:rPr>
-          <w:color w:val="000000"/>
-        </w:rPr>
-        <w:t xml:space="preserve"> page components require data visualisation/customization that exceeds the abilities of static </w:t>
-      </w:r>
-      <w:r>
-        <w:rPr>
-          <w:color w:val="000000"/>
-        </w:rPr>
-        <w:t>webpages</w:t>
-      </w:r>
-      <w:r>
-        <w:rPr>
-          <w:color w:val="000000"/>
-        </w:rPr>
-        <w:t xml:space="preserve">. To support the development of such a </w:t>
-      </w:r>
-      <w:r>
-        <w:rPr>
-          <w:color w:val="000000"/>
-        </w:rPr>
-        <w:t>website</w:t>
-      </w:r>
-      <w:r>
-        <w:rPr>
-          <w:color w:val="000000"/>
-        </w:rPr>
-        <w:t>, the use of a software framework can be helpful, since it provides libraries for automations such as templating engines or session management, together with predefined classes or functions that can be used to process user input or interact with databases. Furthermore, as specified in the RASD, the application shall be developed in python, therefore demanding a development framework that is compliant with WSGI, which is the specified protocol that describes how a web server communicates with web applications written in python.</w:t>
-      </w:r>
-      <w:r>
-        <w:rPr>
-          <w:color w:val="000000"/>
-        </w:rPr>
-        <w:br/>
-        <w:t xml:space="preserve">For these reasons, the Flask framework has been chosen to support the development of the ALPhA web-application. It is one of the most popular WSGI microframeworks used for web-application development with </w:t>
-      </w:r>
-      <w:proofErr w:type="gramStart"/>
-      <w:r>
-        <w:rPr>
-          <w:color w:val="000000"/>
-        </w:rPr>
-        <w:t>python, since</w:t>
-      </w:r>
-      <w:proofErr w:type="gramEnd"/>
-      <w:r>
-        <w:rPr>
-          <w:color w:val="000000"/>
-        </w:rPr>
-        <w:t xml:space="preserve"> it is simple yet extensible. It depends on the Jinja template engine, which allows the generation of dynamic html pages, the </w:t>
-      </w:r>
-      <w:proofErr w:type="spellStart"/>
-      <w:r>
-        <w:rPr>
-          <w:color w:val="000000"/>
-        </w:rPr>
-        <w:t>Werkzeug</w:t>
-      </w:r>
-      <w:proofErr w:type="spellEnd"/>
-      <w:r>
-        <w:rPr>
-          <w:color w:val="000000"/>
-        </w:rPr>
-        <w:t xml:space="preserve"> toolkit, needed to write WSGI-compatible applications in python, and it does not prescribe a database backend, therefore preserving the system’s flexibility. Essentially, Flask provides all the means necessary to meet the project’s</w:t>
-      </w:r>
-      <w:r>
-        <w:rPr>
-          <w:color w:val="000000"/>
-        </w:rPr>
-        <w:t xml:space="preserve"> </w:t>
-      </w:r>
-      <w:r>
-        <w:rPr>
-          <w:color w:val="000000"/>
-        </w:rPr>
-        <w:t>requirements.</w:t>
-      </w:r>
-    </w:p>
-    <w:p>
-      <w:pPr>
-        <w:pStyle w:val="NormalWeb"/>
-        <w:spacing w:before="240" w:beforeAutospacing="0" w:after="240" w:afterAutospacing="0"/>
-        <w:ind w:left="360"/>
-        <w:jc w:val="both"/>
-      </w:pPr>
-      <w:r>
-        <w:rPr>
-          <w:color w:val="000000"/>
-        </w:rPr>
-        <w:br/>
-      </w:r>
-      <w:r>
-        <w:rPr>
-          <w:color w:val="000000"/>
-        </w:rPr>
-        <w:br/>
-      </w:r>
-    </w:p>
-    <w:p>
-      <w:pPr>
-        <w:pStyle w:val="NormalWeb"/>
-        <w:numPr>
-          <w:ilvl w:val="0"/>
-          <w:numId w:val="16"/>
+          <w:numId w:val="18"/>
         </w:numPr>
         <w:spacing w:before="240" w:beforeAutospacing="0" w:after="240" w:afterAutospacing="0"/>
         <w:rPr>
@@ -1158,154 +956,17 @@
           <w:szCs w:val="28"/>
           <w:u w:val="single"/>
         </w:rPr>
-        <w:t>DATABASE ARCHITECTURE</w:t>
+        <w:t>NOTES</w:t>
       </w:r>
     </w:p>
     <w:p>
       <w:pPr>
         <w:pStyle w:val="NormalWeb"/>
-        <w:numPr>
-          <w:ilvl w:val="1"/>
-          <w:numId w:val="16"/>
-        </w:numPr>
         <w:spacing w:before="240" w:beforeAutospacing="0" w:after="240" w:afterAutospacing="0"/>
         <w:rPr>
-          <w:b/>
-          <w:bCs/>
-        </w:rPr>
-      </w:pPr>
-      <w:r>
-        <w:rPr>
-          <w:b/>
-          <w:bCs/>
           <w:color w:val="000000"/>
         </w:rPr>
-        <w:t>EPICOLLECT5 DATASET</w:t>
-      </w:r>
-    </w:p>
-    <w:p>
-      <w:pPr>
-        <w:pStyle w:val="NormalWeb"/>
-        <w:numPr>
-          <w:ilvl w:val="0"/>
-          <w:numId w:val="18"/>
-        </w:numPr>
-        <w:spacing w:before="240" w:beforeAutospacing="0" w:after="240" w:afterAutospacing="0"/>
-        <w:rPr>
-          <w:b/>
-          <w:bCs/>
-          <w:sz w:val="28"/>
-          <w:szCs w:val="28"/>
-          <w:u w:val="single"/>
-        </w:rPr>
-      </w:pPr>
-      <w:r>
-        <w:rPr>
-          <w:b/>
-          <w:bCs/>
-          <w:color w:val="000000"/>
-          <w:sz w:val="28"/>
-          <w:szCs w:val="28"/>
-          <w:u w:val="single"/>
-        </w:rPr>
-        <w:t>SYSTEM ARCHITECTURE</w:t>
-      </w:r>
-    </w:p>
-    <w:p>
-      <w:pPr>
-        <w:pStyle w:val="NormalWeb"/>
-        <w:spacing w:before="240" w:beforeAutospacing="0" w:after="240" w:afterAutospacing="0"/>
-        <w:rPr>
-          <w:color w:val="000000"/>
-        </w:rPr>
-      </w:pPr>
-    </w:p>
-    <w:p>
-      <w:pPr>
-        <w:pStyle w:val="NormalWeb"/>
-        <w:numPr>
-          <w:ilvl w:val="1"/>
-          <w:numId w:val="18"/>
-        </w:numPr>
-        <w:spacing w:before="240" w:beforeAutospacing="0" w:after="240" w:afterAutospacing="0"/>
-        <w:rPr>
-          <w:b/>
-          <w:bCs/>
-        </w:rPr>
-      </w:pPr>
-      <w:r>
-        <w:rPr>
-          <w:b/>
-          <w:bCs/>
-          <w:color w:val="000000"/>
-        </w:rPr>
-        <w:t xml:space="preserve"> </w:t>
-      </w:r>
-      <w:r>
-        <w:rPr>
-          <w:b/>
-          <w:bCs/>
-          <w:color w:val="000000"/>
-        </w:rPr>
-        <w:t>DATABASE SERVER, EPICOLLECT</w:t>
-      </w:r>
-      <w:r>
-        <w:rPr>
-          <w:b/>
-          <w:bCs/>
-          <w:color w:val="000000"/>
-        </w:rPr>
-        <w:t>5 DATA RETRIEVAL AND</w:t>
-      </w:r>
-      <w:r>
-        <w:rPr>
-          <w:b/>
-          <w:bCs/>
-          <w:color w:val="000000"/>
-        </w:rPr>
-        <w:br/>
-        <w:t xml:space="preserve"> PREPROCESSING</w:t>
-      </w:r>
-    </w:p>
-    <w:p>
-      <w:pPr>
-        <w:rPr>
-          <w:rFonts w:ascii="Times New Roman" w:eastAsia="Times New Roman" w:hAnsi="Times New Roman" w:cs="Times New Roman"/>
-          <w:sz w:val="24"/>
-          <w:szCs w:val="24"/>
-          <w:lang w:eastAsia="en-GB"/>
-        </w:rPr>
-      </w:pPr>
-    </w:p>
-    <w:p>
-      <w:pPr>
-        <w:pStyle w:val="NormalWeb"/>
-        <w:numPr>
-          <w:ilvl w:val="1"/>
-          <w:numId w:val="18"/>
-        </w:numPr>
-        <w:spacing w:before="240" w:beforeAutospacing="0" w:after="240" w:afterAutospacing="0"/>
-        <w:rPr>
-          <w:b/>
-          <w:bCs/>
-        </w:rPr>
-      </w:pPr>
-      <w:r>
-        <w:rPr>
-          <w:b/>
-          <w:bCs/>
-          <w:color w:val="000000"/>
-        </w:rPr>
-        <w:t xml:space="preserve"> </w:t>
-      </w:r>
-      <w:r>
-        <w:rPr>
-          <w:b/>
-          <w:bCs/>
-          <w:color w:val="000000"/>
-        </w:rPr>
-        <w:t>WSGI-SERVER (APP-SERVER)</w:t>
-      </w:r>
+      </w:pPr>
     </w:p>
     <w:p>
       <w:pPr>
@@ -1331,7 +992,7 @@
           <w:szCs w:val="28"/>
           <w:u w:val="single"/>
         </w:rPr>
-        <w:t>USE CASES AND IMPLEMENTED REQUIREMENTS</w:t>
+        <w:t>DISCLAIMERS</w:t>
       </w:r>
     </w:p>
     <w:p>
@@ -1349,26 +1010,16 @@
         <w:rPr>
           <w:color w:val="000000"/>
         </w:rPr>
-        <w:t xml:space="preserve"> explain the functionalities of the software, the interactions between the components and possible exceptions, this section provides an explanation of the actions performed by the software and the user in a list of cases that are useful to explain the internal processes of the application.</w:t>
-      </w:r>
-    </w:p>
-    <w:p>
-      <w:pPr>
-        <w:pStyle w:val="NormalWeb"/>
-        <w:spacing w:before="0" w:beforeAutospacing="0" w:after="0" w:afterAutospacing="0"/>
-      </w:pPr>
+        <w:t xml:space="preserve"> explain the functionalities of the software, </w:t>
+      </w:r>
+      <w:proofErr w:type="spellStart"/>
       <w:r>
         <w:rPr>
           <w:color w:val="000000"/>
         </w:rPr>
-        <w:t>This section describes what happens on the server and client side when the user cases occur by indicating the different actions that take place in these situations</w:t>
-      </w:r>
-      <w:r>
-        <w:rPr>
-          <w:color w:val="000000"/>
-        </w:rPr>
-        <w:t>.</w:t>
-      </w:r>
+        <w:t>th</w:t>
+      </w:r>
+      <w:proofErr w:type="spellEnd"/>
     </w:p>
     <w:p>
       <w:pPr>
@@ -1396,181 +1047,14 @@
         <w:spacing w:line="240" w:lineRule="auto"/>
         <w:rPr>
           <w:rFonts w:ascii="Times New Roman" w:hAnsi="Times New Roman" w:cs="Times New Roman"/>
-        </w:rPr>
-      </w:pPr>
-    </w:p>
-    <w:p>
-      <w:pPr>
-        <w:spacing w:line="240" w:lineRule="auto"/>
-        <w:rPr>
-          <w:rFonts w:ascii="Times New Roman" w:hAnsi="Times New Roman" w:cs="Times New Roman"/>
-        </w:rPr>
-      </w:pPr>
-    </w:p>
-    <w:p>
-      <w:pPr>
-        <w:pStyle w:val="Prrafodelista"/>
-        <w:numPr>
-          <w:ilvl w:val="0"/>
-          <w:numId w:val="18"/>
-        </w:numPr>
-        <w:spacing w:line="240" w:lineRule="auto"/>
-        <w:rPr>
-          <w:rFonts w:ascii="Times New Roman" w:hAnsi="Times New Roman" w:cs="Times New Roman"/>
-          <w:b/>
-          <w:bCs/>
-          <w:sz w:val="28"/>
-          <w:szCs w:val="28"/>
-          <w:u w:val="single"/>
-        </w:rPr>
-      </w:pPr>
-      <w:r>
-        <w:rPr>
-          <w:rFonts w:ascii="Times New Roman" w:hAnsi="Times New Roman" w:cs="Times New Roman"/>
-          <w:b/>
-          <w:bCs/>
-          <w:sz w:val="28"/>
-          <w:szCs w:val="28"/>
-          <w:u w:val="single"/>
-        </w:rPr>
-        <w:t>TEAM ORGANIZATION</w:t>
-      </w:r>
-    </w:p>
-    <w:p>
-      <w:pPr>
-        <w:rPr>
-          <w:rFonts w:ascii="Times New Roman" w:hAnsi="Times New Roman" w:cs="Times New Roman"/>
           <w:sz w:val="24"/>
           <w:szCs w:val="24"/>
         </w:rPr>
       </w:pPr>
-      <w:r>
-        <w:rPr>
-          <w:rFonts w:ascii="Times New Roman" w:hAnsi="Times New Roman" w:cs="Times New Roman"/>
-          <w:sz w:val="24"/>
-          <w:szCs w:val="24"/>
-        </w:rPr>
-        <w:br w:type="page"/>
-      </w:r>
-    </w:p>
-    <w:p>
-      <w:pPr>
-        <w:spacing w:line="240" w:lineRule="auto"/>
-        <w:rPr>
-          <w:rFonts w:ascii="Times New Roman" w:hAnsi="Times New Roman" w:cs="Times New Roman"/>
-          <w:b/>
-          <w:bCs/>
-          <w:sz w:val="28"/>
-          <w:szCs w:val="28"/>
-        </w:rPr>
-      </w:pPr>
-      <w:r>
-        <w:rPr>
-          <w:rFonts w:ascii="Times New Roman" w:hAnsi="Times New Roman" w:cs="Times New Roman"/>
-          <w:b/>
-          <w:bCs/>
-          <w:sz w:val="28"/>
-          <w:szCs w:val="28"/>
-        </w:rPr>
-        <w:lastRenderedPageBreak/>
-        <w:t>REFERENCES</w:t>
-      </w:r>
-    </w:p>
-    <w:p>
-      <w:pPr>
-        <w:spacing w:line="240" w:lineRule="auto"/>
-        <w:rPr>
-          <w:rFonts w:ascii="Times New Roman" w:hAnsi="Times New Roman" w:cs="Times New Roman"/>
-          <w:sz w:val="32"/>
-          <w:szCs w:val="32"/>
-        </w:rPr>
-      </w:pPr>
-      <w:r>
-        <w:rPr>
-          <w:rFonts w:ascii="Times New Roman" w:hAnsi="Times New Roman" w:cs="Times New Roman"/>
-          <w:color w:val="000000"/>
-          <w:sz w:val="24"/>
-          <w:szCs w:val="24"/>
-          <w:shd w:val="clear" w:color="auto" w:fill="FFFFFF"/>
-        </w:rPr>
-        <w:t>Flask.palletsprojects.com. 2021. </w:t>
-      </w:r>
-      <w:r>
-        <w:rPr>
-          <w:rFonts w:ascii="Times New Roman" w:hAnsi="Times New Roman" w:cs="Times New Roman"/>
-          <w:i/>
-          <w:iCs/>
-          <w:color w:val="000000"/>
-          <w:sz w:val="24"/>
-          <w:szCs w:val="24"/>
-          <w:shd w:val="clear" w:color="auto" w:fill="FFFFFF"/>
-        </w:rPr>
-        <w:t>Welcome to Flask — Flask Documentation (2.0.x)</w:t>
-      </w:r>
-      <w:r>
-        <w:rPr>
-          <w:rFonts w:ascii="Times New Roman" w:hAnsi="Times New Roman" w:cs="Times New Roman"/>
-          <w:color w:val="000000"/>
-          <w:sz w:val="24"/>
-          <w:szCs w:val="24"/>
-          <w:shd w:val="clear" w:color="auto" w:fill="FFFFFF"/>
-        </w:rPr>
-        <w:t>. [online] Available at: &lt;https://flask.palletsprojects.com/en/2.0.x/&gt; [Accessed 24 May 2021].</w:t>
-      </w:r>
-    </w:p>
-    <w:p>
-      <w:pPr>
-        <w:spacing w:line="240" w:lineRule="auto"/>
-        <w:rPr>
-          <w:rFonts w:ascii="Times New Roman" w:hAnsi="Times New Roman" w:cs="Times New Roman"/>
-          <w:sz w:val="32"/>
-          <w:szCs w:val="32"/>
-        </w:rPr>
-      </w:pPr>
-      <w:r>
-        <w:rPr>
-          <w:rFonts w:ascii="Times New Roman" w:hAnsi="Times New Roman" w:cs="Times New Roman"/>
-          <w:color w:val="000000"/>
-          <w:sz w:val="24"/>
-          <w:szCs w:val="24"/>
-          <w:shd w:val="clear" w:color="auto" w:fill="FFFFFF"/>
-        </w:rPr>
-        <w:t>Fullstackpython.com. 2021. </w:t>
-      </w:r>
-      <w:r>
-        <w:rPr>
-          <w:rFonts w:ascii="Times New Roman" w:hAnsi="Times New Roman" w:cs="Times New Roman"/>
-          <w:i/>
-          <w:iCs/>
-          <w:color w:val="000000"/>
-          <w:sz w:val="24"/>
-          <w:szCs w:val="24"/>
-          <w:shd w:val="clear" w:color="auto" w:fill="FFFFFF"/>
-        </w:rPr>
-        <w:t>WSGI Servers</w:t>
-      </w:r>
-      <w:r>
-        <w:rPr>
-          <w:rFonts w:ascii="Times New Roman" w:hAnsi="Times New Roman" w:cs="Times New Roman"/>
-          <w:color w:val="000000"/>
-          <w:sz w:val="24"/>
-          <w:szCs w:val="24"/>
-          <w:shd w:val="clear" w:color="auto" w:fill="FFFFFF"/>
-        </w:rPr>
-        <w:t>. [online] Available at: &lt;https://www.fullstackpython.com/wsgi-servers.html&gt; [Accessed 25 May 2021].</w:t>
-      </w:r>
-    </w:p>
-    <w:p>
-      <w:pPr>
-        <w:spacing w:line="240" w:lineRule="auto"/>
-        <w:rPr>
-          <w:rFonts w:ascii="Times New Roman" w:hAnsi="Times New Roman" w:cs="Times New Roman"/>
-          <w:sz w:val="24"/>
-          <w:szCs w:val="24"/>
-        </w:rPr>
-      </w:pPr>
     </w:p>
     <w:sectPr>
+      <w:headerReference w:type="default" r:id="rId9"/>
+      <w:footerReference w:type="default" r:id="rId10"/>
       <w:pgSz w:w="11906" w:h="16838"/>
       <w:pgMar w:top="1304" w:right="1080" w:bottom="1304" w:left="1080" w:header="708" w:footer="708" w:gutter="0"/>
       <w:pgNumType w:start="0"/>
@@ -1996,9 +1480,9 @@
   <w:abstractNum w:abstractNumId="2" w15:restartNumberingAfterBreak="0">
     <w:nsid w:val="236A6213"/>
     <w:multiLevelType w:val="multilevel"/>
-    <w:tmpl w:val="726C086E"/>
+    <w:tmpl w:val="7F94CC86"/>
     <w:lvl w:ilvl="0">
-      <w:start w:val="2"/>
+      <w:start w:val="3"/>
       <w:numFmt w:val="decimal"/>
       <w:lvlText w:val="%1."/>
       <w:lvlJc w:val="left"/>

</xml_diff>

<commit_message>
ppt updated, release notes updated
</commit_message>
<xml_diff>
--- a/Documentation/Software_Release_Document_V1.docx
+++ b/Documentation/Software_Release_Document_V1.docx
@@ -105,6 +105,16 @@
           <w:szCs w:val="28"/>
         </w:rPr>
         <w:t>.0</w:t>
+      </w:r>
+      <w:r>
+        <w:rPr>
+          <w:rFonts w:ascii="Times New Roman" w:hAnsi="Times New Roman"/>
+          <w:b w:val="0"/>
+          <w:bCs/>
+          <w:sz w:val="28"/>
+          <w:szCs w:val="28"/>
+        </w:rPr>
+        <w:t xml:space="preserve"> pilot TEST</w:t>
       </w:r>
     </w:p>
     <w:p>
@@ -623,14 +633,12 @@
         </w:rPr>
         <w:t xml:space="preserve"> in </w:t>
       </w:r>
-      <w:proofErr w:type="spellStart"/>
-      <w:r>
-        <w:rPr>
-          <w:color w:val="000000"/>
-        </w:rPr>
-        <w:t>it’s</w:t>
-      </w:r>
-      <w:proofErr w:type="spellEnd"/>
+      <w:r>
+        <w:rPr>
+          <w:color w:val="000000"/>
+        </w:rPr>
+        <w:t>its</w:t>
+      </w:r>
       <w:r>
         <w:rPr>
           <w:color w:val="000000"/>
@@ -649,7 +657,19 @@
         <w:rPr>
           <w:color w:val="000000"/>
         </w:rPr>
-        <w:t>The following pages will assume the reader’s familiarity with the ALPhA web-application</w:t>
+        <w:t xml:space="preserve">The following </w:t>
+      </w:r>
+      <w:r>
+        <w:rPr>
+          <w:color w:val="000000"/>
+        </w:rPr>
+        <w:t>content</w:t>
+      </w:r>
+      <w:r>
+        <w:rPr>
+          <w:color w:val="000000"/>
+        </w:rPr>
+        <w:t xml:space="preserve"> will assume the reader’s familiarity with the ALPhA web-application</w:t>
       </w:r>
       <w:hyperlink r:id="rId8" w:history="1">
         <w:r>
@@ -829,16 +849,8 @@
         <w:rPr>
           <w:color w:val="000000"/>
         </w:rPr>
-        <w:t xml:space="preserve">the </w:t>
-      </w:r>
-      <w:proofErr w:type="spellStart"/>
-      <w:r>
-        <w:rPr>
-          <w:color w:val="000000"/>
-        </w:rPr>
         <w:t>the</w:t>
       </w:r>
-      <w:proofErr w:type="spellEnd"/>
       <w:r>
         <w:rPr>
           <w:color w:val="000000"/>
@@ -874,12 +886,6 @@
           <w:color w:val="000000"/>
         </w:rPr>
       </w:pPr>
-      <w:r>
-        <w:rPr>
-          <w:color w:val="000000"/>
-        </w:rPr>
-        <w:br/>
-      </w:r>
     </w:p>
     <w:p>
       <w:pPr>
@@ -912,24 +918,55 @@
     <w:p>
       <w:pPr>
         <w:pStyle w:val="NormalWeb"/>
-        <w:numPr>
-          <w:ilvl w:val="1"/>
-          <w:numId w:val="16"/>
-        </w:numPr>
         <w:spacing w:before="240" w:beforeAutospacing="0" w:after="240" w:afterAutospacing="0"/>
+        <w:ind w:left="360"/>
+        <w:jc w:val="both"/>
+      </w:pPr>
+      <w:r>
+        <w:rPr>
+          <w:color w:val="000000"/>
+        </w:rPr>
+        <w:t xml:space="preserve">The </w:t>
+      </w:r>
+      <w:r>
+        <w:rPr>
+          <w:color w:val="000000"/>
+        </w:rPr>
+        <w:t xml:space="preserve">Software release notes are </w:t>
+      </w:r>
+      <w:r>
+        <w:t>communication channel</w:t>
+      </w:r>
+      <w:r>
+        <w:t xml:space="preserve"> between developers and users. The notes aim to </w:t>
+      </w:r>
+      <w:r>
+        <w:t>explain new features added, issues resolved, and improvements in a product</w:t>
+      </w:r>
+      <w:r>
+        <w:t xml:space="preserve">. In this case, these release notes represent the first pilot TEST of the </w:t>
+      </w:r>
+      <w:r>
+        <w:t>web-based application for the visualisation and analysis of the alpha citizen science study in Lagos, Nigeria</w:t>
+      </w:r>
+      <w:r>
+        <w:t>.</w:t>
+      </w:r>
+    </w:p>
+    <w:p>
+      <w:pPr>
+        <w:pStyle w:val="NormalWeb"/>
+        <w:spacing w:before="240" w:beforeAutospacing="0" w:after="240" w:afterAutospacing="0"/>
+        <w:ind w:left="360"/>
+        <w:jc w:val="both"/>
         <w:rPr>
           <w:b/>
           <w:bCs/>
-        </w:rPr>
-      </w:pPr>
-      <w:r>
-        <w:rPr>
-          <w:b/>
-          <w:bCs/>
-          <w:color w:val="000000"/>
-        </w:rPr>
-        <w:t>EPICOLLECT5 DATASET</w:t>
-      </w:r>
+          <w:sz w:val="28"/>
+          <w:szCs w:val="28"/>
+          <w:u w:val="single"/>
+        </w:rPr>
+      </w:pPr>
     </w:p>
     <w:p>
       <w:pPr>
@@ -963,8 +1000,506 @@
       <w:pPr>
         <w:pStyle w:val="NormalWeb"/>
         <w:spacing w:before="240" w:beforeAutospacing="0" w:after="240" w:afterAutospacing="0"/>
-        <w:rPr>
-          <w:color w:val="000000"/>
+        <w:ind w:firstLine="360"/>
+        <w:rPr>
+          <w:color w:val="000000"/>
+        </w:rPr>
+      </w:pPr>
+      <w:r>
+        <w:rPr>
+          <w:color w:val="000000"/>
+        </w:rPr>
+        <w:t xml:space="preserve">This first release of the we application comprises the following features: </w:t>
+      </w:r>
+    </w:p>
+    <w:p>
+      <w:pPr>
+        <w:pStyle w:val="NormalWeb"/>
+        <w:numPr>
+          <w:ilvl w:val="0"/>
+          <w:numId w:val="24"/>
+        </w:numPr>
+        <w:spacing w:before="240" w:after="240"/>
+        <w:jc w:val="both"/>
+        <w:rPr>
+          <w:color w:val="000000"/>
+          <w:lang w:val="en-US"/>
+        </w:rPr>
+      </w:pPr>
+      <w:r>
+        <w:rPr>
+          <w:b/>
+          <w:bCs/>
+          <w:color w:val="000000"/>
+          <w:lang w:val="en-US"/>
+        </w:rPr>
+        <w:t>User registration and login:</w:t>
+      </w:r>
+      <w:r>
+        <w:rPr>
+          <w:color w:val="000000"/>
+          <w:lang w:val="en-US"/>
+        </w:rPr>
+        <w:t xml:space="preserve"> users can sign up to the web application with their username, e-mail, age, and custom password.</w:t>
+      </w:r>
+    </w:p>
+    <w:p>
+      <w:pPr>
+        <w:pStyle w:val="NormalWeb"/>
+        <w:numPr>
+          <w:ilvl w:val="0"/>
+          <w:numId w:val="24"/>
+        </w:numPr>
+        <w:spacing w:before="240" w:after="240"/>
+        <w:jc w:val="both"/>
+        <w:rPr>
+          <w:color w:val="000000"/>
+          <w:lang w:val="en-US"/>
+        </w:rPr>
+      </w:pPr>
+      <w:r>
+        <w:rPr>
+          <w:b/>
+          <w:bCs/>
+          <w:color w:val="000000"/>
+        </w:rPr>
+        <w:t>A mapping tool</w:t>
+      </w:r>
+      <w:r>
+        <w:rPr>
+          <w:color w:val="000000"/>
+        </w:rPr>
+        <w:t xml:space="preserve">: comprising a base map layer (OSM) displaying the city. The map </w:t>
+      </w:r>
+      <w:r>
+        <w:rPr>
+          <w:color w:val="000000"/>
+        </w:rPr>
+        <w:t>has</w:t>
+      </w:r>
+      <w:r>
+        <w:rPr>
+          <w:color w:val="000000"/>
+        </w:rPr>
+        <w:t xml:space="preserve"> dynamic element</w:t>
+      </w:r>
+      <w:r>
+        <w:rPr>
+          <w:color w:val="000000"/>
+        </w:rPr>
+        <w:t>s</w:t>
+      </w:r>
+      <w:r>
+        <w:rPr>
+          <w:color w:val="000000"/>
+        </w:rPr>
+        <w:t xml:space="preserve"> </w:t>
+      </w:r>
+      <w:r>
+        <w:rPr>
+          <w:color w:val="000000"/>
+        </w:rPr>
+        <w:t xml:space="preserve">or widgets </w:t>
+      </w:r>
+      <w:r>
+        <w:rPr>
+          <w:color w:val="000000"/>
+        </w:rPr>
+        <w:t>with which the user can interact.</w:t>
+      </w:r>
+      <w:r>
+        <w:rPr>
+          <w:color w:val="000000"/>
+        </w:rPr>
+        <w:t xml:space="preserve"> </w:t>
+      </w:r>
+      <w:r>
+        <w:rPr>
+          <w:color w:val="000000"/>
+        </w:rPr>
+        <w:t>User can interact with the map without the need of being logged in.</w:t>
+      </w:r>
+    </w:p>
+    <w:p>
+      <w:pPr>
+        <w:pStyle w:val="NormalWeb"/>
+        <w:numPr>
+          <w:ilvl w:val="0"/>
+          <w:numId w:val="24"/>
+        </w:numPr>
+        <w:spacing w:before="240" w:after="240"/>
+        <w:jc w:val="both"/>
+        <w:rPr>
+          <w:color w:val="000000"/>
+          <w:lang w:val="en-US"/>
+        </w:rPr>
+      </w:pPr>
+      <w:r>
+        <w:rPr>
+          <w:b/>
+          <w:bCs/>
+          <w:color w:val="000000"/>
+        </w:rPr>
+        <w:t>At-a-glance-view (Pop-up Dashboard)</w:t>
+      </w:r>
+      <w:r>
+        <w:rPr>
+          <w:color w:val="000000"/>
+        </w:rPr>
+        <w:t>: 3 main attributes of the marked ALPhA sites</w:t>
+      </w:r>
+      <w:r>
+        <w:rPr>
+          <w:color w:val="000000"/>
+        </w:rPr>
+        <w:t xml:space="preserve"> </w:t>
+      </w:r>
+      <w:proofErr w:type="spellStart"/>
+      <w:r>
+        <w:rPr>
+          <w:color w:val="000000"/>
+        </w:rPr>
+        <w:t>ar</w:t>
+      </w:r>
+      <w:proofErr w:type="spellEnd"/>
+      <w:r>
+        <w:rPr>
+          <w:color w:val="000000"/>
+        </w:rPr>
+        <w:t xml:space="preserve"> shown on the pop-up</w:t>
+      </w:r>
+      <w:r>
+        <w:rPr>
+          <w:color w:val="000000"/>
+        </w:rPr>
+        <w:t xml:space="preserve"> upon user hovering on the data point: ALPhA space name if available, picture if available and point coordinates in meters on the pseudo-Mercator East-North reference system.</w:t>
+      </w:r>
+    </w:p>
+    <w:p>
+      <w:pPr>
+        <w:pStyle w:val="NormalWeb"/>
+        <w:numPr>
+          <w:ilvl w:val="0"/>
+          <w:numId w:val="24"/>
+        </w:numPr>
+        <w:spacing w:before="240" w:after="240"/>
+        <w:jc w:val="both"/>
+        <w:rPr>
+          <w:color w:val="000000"/>
+          <w:lang w:val="en-US"/>
+        </w:rPr>
+      </w:pPr>
+      <w:r>
+        <w:rPr>
+          <w:b/>
+          <w:bCs/>
+          <w:color w:val="000000"/>
+        </w:rPr>
+        <w:t>A data analysis tool</w:t>
+      </w:r>
+      <w:r>
+        <w:rPr>
+          <w:color w:val="000000"/>
+        </w:rPr>
+        <w:t>: Application of various widget filters will allow the user to display subsets of the data, based on their personal needs.</w:t>
+      </w:r>
+      <w:r>
+        <w:rPr>
+          <w:color w:val="000000"/>
+        </w:rPr>
+        <w:t xml:space="preserve"> </w:t>
+      </w:r>
+      <w:r>
+        <w:rPr>
+          <w:color w:val="000000"/>
+        </w:rPr>
+        <w:t>The current available</w:t>
+      </w:r>
+      <w:r>
+        <w:rPr>
+          <w:color w:val="000000"/>
+        </w:rPr>
+        <w:t xml:space="preserve"> </w:t>
+      </w:r>
+      <w:r>
+        <w:rPr>
+          <w:color w:val="000000"/>
+        </w:rPr>
+        <w:t xml:space="preserve">widgets are custom sport (including aerobics, basketball, football, cycling, running, or jogging, swimming, walking or others), Safety perception (Increased or decreased), higher or lower health/injury risk, </w:t>
+      </w:r>
+      <w:r>
+        <w:rPr>
+          <w:rStyle w:val="bk"/>
+        </w:rPr>
+        <w:t>organised group activities, spontaneous individual activities, and spaces used or not used during the Covid-19 Lockdowns.</w:t>
+      </w:r>
+    </w:p>
+    <w:p>
+      <w:pPr>
+        <w:pStyle w:val="NormalWeb"/>
+        <w:numPr>
+          <w:ilvl w:val="0"/>
+          <w:numId w:val="24"/>
+        </w:numPr>
+        <w:spacing w:before="240" w:after="240"/>
+        <w:jc w:val="both"/>
+        <w:rPr>
+          <w:color w:val="000000"/>
+          <w:lang w:val="en-US"/>
+        </w:rPr>
+      </w:pPr>
+      <w:r>
+        <w:rPr>
+          <w:b/>
+          <w:bCs/>
+          <w:color w:val="000000"/>
+        </w:rPr>
+        <w:t xml:space="preserve">Individual presentation of data: </w:t>
+      </w:r>
+      <w:r>
+        <w:rPr>
+          <w:color w:val="000000"/>
+        </w:rPr>
+        <w:t>In-the-map-view of the data nodes (filtered or unfiltered), by clicking it is redirected to a more extensive page of that ALPhA space</w:t>
+      </w:r>
+      <w:r>
+        <w:rPr>
+          <w:color w:val="000000"/>
+        </w:rPr>
+        <w:t xml:space="preserve"> survey entry from the epicollect5 data base.</w:t>
+      </w:r>
+    </w:p>
+    <w:p>
+      <w:pPr>
+        <w:pStyle w:val="NormalWeb"/>
+        <w:numPr>
+          <w:ilvl w:val="0"/>
+          <w:numId w:val="24"/>
+        </w:numPr>
+        <w:spacing w:before="240" w:after="240"/>
+        <w:jc w:val="both"/>
+        <w:rPr>
+          <w:color w:val="000000"/>
+          <w:lang w:val="en-US"/>
+        </w:rPr>
+      </w:pPr>
+      <w:r>
+        <w:rPr>
+          <w:b/>
+          <w:bCs/>
+          <w:color w:val="000000"/>
+        </w:rPr>
+        <w:t>A dynamic element</w:t>
+      </w:r>
+      <w:r>
+        <w:rPr>
+          <w:color w:val="000000"/>
+        </w:rPr>
+        <w:t xml:space="preserve">: weather forecast </w:t>
+      </w:r>
+      <w:r>
+        <w:rPr>
+          <w:color w:val="000000"/>
+        </w:rPr>
+        <w:t xml:space="preserve">widget </w:t>
+      </w:r>
+      <w:r>
+        <w:rPr>
+          <w:color w:val="000000"/>
+        </w:rPr>
+        <w:t xml:space="preserve">for the </w:t>
+      </w:r>
+      <w:r>
+        <w:rPr>
+          <w:color w:val="000000"/>
+        </w:rPr>
+        <w:t xml:space="preserve">following </w:t>
+      </w:r>
+      <w:r>
+        <w:rPr>
+          <w:color w:val="000000"/>
+        </w:rPr>
+        <w:t>day</w:t>
+      </w:r>
+      <w:r>
+        <w:rPr>
+          <w:color w:val="000000"/>
+        </w:rPr>
+        <w:t>s in the city of Lagos</w:t>
+      </w:r>
+      <w:r>
+        <w:rPr>
+          <w:color w:val="000000"/>
+        </w:rPr>
+        <w:t>.</w:t>
+      </w:r>
+    </w:p>
+    <w:p>
+      <w:pPr>
+        <w:pStyle w:val="NormalWeb"/>
+        <w:numPr>
+          <w:ilvl w:val="0"/>
+          <w:numId w:val="24"/>
+        </w:numPr>
+        <w:spacing w:before="240" w:after="240"/>
+        <w:jc w:val="both"/>
+        <w:rPr>
+          <w:color w:val="000000"/>
+          <w:lang w:val="en-US"/>
+        </w:rPr>
+      </w:pPr>
+      <w:r>
+        <w:rPr>
+          <w:b/>
+          <w:bCs/>
+          <w:color w:val="000000"/>
+        </w:rPr>
+        <w:lastRenderedPageBreak/>
+        <w:t>An incentive to contribute</w:t>
+      </w:r>
+      <w:r>
+        <w:rPr>
+          <w:color w:val="000000"/>
+        </w:rPr>
+        <w:t xml:space="preserve">: </w:t>
+      </w:r>
+      <w:r>
+        <w:rPr>
+          <w:color w:val="000000"/>
+        </w:rPr>
+        <w:t>An About s</w:t>
+      </w:r>
+      <w:r>
+        <w:rPr>
+          <w:color w:val="000000"/>
+        </w:rPr>
+        <w:t>ection where the user receive</w:t>
+      </w:r>
+      <w:r>
+        <w:rPr>
+          <w:color w:val="000000"/>
+        </w:rPr>
+        <w:t>s</w:t>
+      </w:r>
+      <w:r>
+        <w:rPr>
+          <w:color w:val="000000"/>
+        </w:rPr>
+        <w:t xml:space="preserve"> further references and information on the objective of the ALPhA study</w:t>
+      </w:r>
+      <w:r>
+        <w:rPr>
+          <w:color w:val="000000"/>
+        </w:rPr>
+        <w:t>,</w:t>
+      </w:r>
+      <w:r>
+        <w:rPr>
+          <w:color w:val="000000"/>
+        </w:rPr>
+        <w:t xml:space="preserve"> on the organizers</w:t>
+      </w:r>
+      <w:r>
+        <w:rPr>
+          <w:color w:val="000000"/>
+        </w:rPr>
+        <w:t xml:space="preserve"> and on how to contribute to data collection</w:t>
+      </w:r>
+      <w:r>
+        <w:rPr>
+          <w:color w:val="000000"/>
+        </w:rPr>
+        <w:t>.</w:t>
+      </w:r>
+    </w:p>
+    <w:p>
+      <w:pPr>
+        <w:pStyle w:val="NormalWeb"/>
+        <w:numPr>
+          <w:ilvl w:val="0"/>
+          <w:numId w:val="24"/>
+        </w:numPr>
+        <w:spacing w:before="240" w:after="240"/>
+        <w:jc w:val="both"/>
+        <w:rPr>
+          <w:color w:val="000000"/>
+          <w:lang w:val="en-US"/>
+        </w:rPr>
+      </w:pPr>
+      <w:r>
+        <w:rPr>
+          <w:b/>
+          <w:bCs/>
+          <w:color w:val="000000"/>
+        </w:rPr>
+        <w:t xml:space="preserve">A </w:t>
+      </w:r>
+      <w:r>
+        <w:rPr>
+          <w:b/>
+          <w:bCs/>
+          <w:color w:val="000000"/>
+        </w:rPr>
+        <w:t>commenting space</w:t>
+      </w:r>
+      <w:r>
+        <w:rPr>
+          <w:color w:val="000000"/>
+        </w:rPr>
+        <w:t>: comprising a b</w:t>
+      </w:r>
+      <w:r>
+        <w:rPr>
+          <w:color w:val="000000"/>
+        </w:rPr>
+        <w:t>log that stores logged in user’s comments on the web app. Each user can further edit or delete its own comments.</w:t>
+      </w:r>
+    </w:p>
+    <w:p>
+      <w:pPr>
+        <w:pStyle w:val="NormalWeb"/>
+        <w:numPr>
+          <w:ilvl w:val="0"/>
+          <w:numId w:val="24"/>
+        </w:numPr>
+        <w:spacing w:before="240" w:after="240"/>
+        <w:jc w:val="both"/>
+        <w:rPr>
+          <w:color w:val="000000"/>
+          <w:lang w:val="en-US"/>
+        </w:rPr>
+      </w:pPr>
+      <w:r>
+        <w:rPr>
+          <w:b/>
+          <w:bCs/>
+          <w:color w:val="000000"/>
+        </w:rPr>
+        <w:t>A contact space</w:t>
+      </w:r>
+      <w:r>
+        <w:rPr>
+          <w:color w:val="000000"/>
+          <w:lang w:val="en-US"/>
+        </w:rPr>
+        <w:t>:</w:t>
+      </w:r>
+      <w:r>
+        <w:rPr>
+          <w:color w:val="000000"/>
+          <w:lang w:val="en-US"/>
+        </w:rPr>
+        <w:t xml:space="preserve"> where users can contact the development team. </w:t>
+      </w:r>
+    </w:p>
+    <w:p>
+      <w:pPr>
+        <w:pStyle w:val="NormalWeb"/>
+        <w:spacing w:before="240" w:beforeAutospacing="0" w:after="240" w:afterAutospacing="0"/>
+        <w:ind w:left="1080"/>
+        <w:rPr>
+          <w:color w:val="000000"/>
+          <w:lang w:val="en-US"/>
         </w:rPr>
       </w:pPr>
     </w:p>
@@ -979,12 +1514,6 @@
         <w:spacing w:before="0" w:beforeAutospacing="0" w:after="240" w:afterAutospacing="0"/>
         <w:textAlignment w:val="baseline"/>
         <w:rPr>
-          <w:color w:val="000000"/>
-          <w:u w:val="single"/>
-        </w:rPr>
-      </w:pPr>
-      <w:r>
-        <w:rPr>
           <w:b/>
           <w:bCs/>
           <w:color w:val="000000"/>
@@ -992,34 +1521,252 @@
           <w:szCs w:val="28"/>
           <w:u w:val="single"/>
         </w:rPr>
+      </w:pPr>
+      <w:r>
+        <w:rPr>
+          <w:b/>
+          <w:bCs/>
+          <w:color w:val="000000"/>
+          <w:sz w:val="28"/>
+          <w:szCs w:val="28"/>
+          <w:u w:val="single"/>
+        </w:rPr>
+        <w:t>FURTHER IMPROVEMENTS AND RELEASES</w:t>
+      </w:r>
+    </w:p>
+    <w:p>
+      <w:pPr>
+        <w:pStyle w:val="NormalWeb"/>
+        <w:shd w:val="clear" w:color="auto" w:fill="FFFFFF"/>
+        <w:spacing w:before="0" w:beforeAutospacing="0" w:after="240" w:afterAutospacing="0"/>
+        <w:ind w:left="360"/>
+        <w:textAlignment w:val="baseline"/>
+        <w:rPr>
+          <w:color w:val="000000"/>
+        </w:rPr>
+      </w:pPr>
+      <w:r>
+        <w:rPr>
+          <w:color w:val="000000"/>
+        </w:rPr>
+        <w:t>Improvements in security</w:t>
+      </w:r>
+      <w:r>
+        <w:rPr>
+          <w:color w:val="000000"/>
+        </w:rPr>
+        <w:t xml:space="preserve"> are to be yet deployed as all user input needs validation, </w:t>
+      </w:r>
+      <w:proofErr w:type="gramStart"/>
+      <w:r>
+        <w:rPr>
+          <w:color w:val="000000"/>
+        </w:rPr>
+        <w:t>in order to</w:t>
+      </w:r>
+      <w:proofErr w:type="gramEnd"/>
+      <w:r>
+        <w:rPr>
+          <w:color w:val="000000"/>
+        </w:rPr>
+        <w:t xml:space="preserve"> minimize </w:t>
+      </w:r>
+      <w:r>
+        <w:rPr>
+          <w:color w:val="000000"/>
+        </w:rPr>
+        <w:t xml:space="preserve">cross site scripting and </w:t>
+      </w:r>
+      <w:r>
+        <w:rPr>
+          <w:color w:val="000000"/>
+        </w:rPr>
+        <w:t>SQL</w:t>
+      </w:r>
+      <w:r>
+        <w:rPr>
+          <w:color w:val="000000"/>
+        </w:rPr>
+        <w:t xml:space="preserve"> injection vulnerabilities</w:t>
+      </w:r>
+      <w:r>
+        <w:rPr>
+          <w:color w:val="000000"/>
+        </w:rPr>
+        <w:t>.</w:t>
+      </w:r>
+      <w:r>
+        <w:rPr>
+          <w:color w:val="000000"/>
+        </w:rPr>
+        <w:t xml:space="preserve"> </w:t>
+      </w:r>
+    </w:p>
+    <w:p>
+      <w:pPr>
+        <w:pStyle w:val="NormalWeb"/>
+        <w:shd w:val="clear" w:color="auto" w:fill="FFFFFF"/>
+        <w:spacing w:before="0" w:beforeAutospacing="0" w:after="240" w:afterAutospacing="0"/>
+        <w:ind w:left="360"/>
+        <w:textAlignment w:val="baseline"/>
+        <w:rPr>
+          <w:color w:val="000000"/>
+        </w:rPr>
+      </w:pPr>
+      <w:r>
+        <w:rPr>
+          <w:color w:val="000000"/>
+        </w:rPr>
+        <w:t xml:space="preserve">Format improvements can be envisaged for the </w:t>
+      </w:r>
+      <w:r>
+        <w:rPr>
+          <w:color w:val="000000"/>
+        </w:rPr>
+        <w:t>pop-up coordinates as integer numbers</w:t>
+      </w:r>
+      <w:r>
+        <w:rPr>
+          <w:color w:val="000000"/>
+        </w:rPr>
+        <w:t>.</w:t>
+      </w:r>
+    </w:p>
+    <w:p>
+      <w:pPr>
+        <w:pStyle w:val="NormalWeb"/>
+        <w:shd w:val="clear" w:color="auto" w:fill="FFFFFF"/>
+        <w:spacing w:before="0" w:beforeAutospacing="0" w:after="240" w:afterAutospacing="0"/>
+        <w:ind w:left="360"/>
+        <w:textAlignment w:val="baseline"/>
+        <w:rPr>
+          <w:b/>
+          <w:bCs/>
+          <w:color w:val="000000"/>
+          <w:sz w:val="28"/>
+          <w:szCs w:val="28"/>
+          <w:u w:val="single"/>
+        </w:rPr>
+      </w:pPr>
+    </w:p>
+    <w:p>
+      <w:pPr>
+        <w:pStyle w:val="NormalWeb"/>
+        <w:numPr>
+          <w:ilvl w:val="0"/>
+          <w:numId w:val="18"/>
+        </w:numPr>
+        <w:shd w:val="clear" w:color="auto" w:fill="FFFFFF"/>
+        <w:spacing w:before="0" w:beforeAutospacing="0" w:after="240" w:afterAutospacing="0"/>
+        <w:textAlignment w:val="baseline"/>
+        <w:rPr>
+          <w:color w:val="000000"/>
+          <w:u w:val="single"/>
+        </w:rPr>
+      </w:pPr>
+      <w:r>
+        <w:rPr>
+          <w:b/>
+          <w:bCs/>
+          <w:color w:val="000000"/>
+          <w:sz w:val="28"/>
+          <w:szCs w:val="28"/>
+          <w:u w:val="single"/>
+        </w:rPr>
         <w:t>DISCLAIMERS</w:t>
       </w:r>
     </w:p>
     <w:p>
       <w:pPr>
         <w:pStyle w:val="NormalWeb"/>
-        <w:spacing w:before="0" w:beforeAutospacing="0" w:after="0" w:afterAutospacing="0"/>
-      </w:pPr>
-      <w:r>
-        <w:rPr>
-          <w:color w:val="000000"/>
-        </w:rPr>
-        <w:t>To</w:t>
-      </w:r>
-      <w:r>
-        <w:rPr>
-          <w:color w:val="000000"/>
-        </w:rPr>
-        <w:t xml:space="preserve"> explain the functionalities of the software, </w:t>
-      </w:r>
-      <w:proofErr w:type="spellStart"/>
-      <w:r>
-        <w:rPr>
-          <w:color w:val="000000"/>
-        </w:rPr>
-        <w:t>th</w:t>
-      </w:r>
-      <w:proofErr w:type="spellEnd"/>
+        <w:spacing w:after="0"/>
+        <w:ind w:left="360"/>
+        <w:jc w:val="both"/>
+      </w:pPr>
+      <w:r>
+        <w:rPr>
+          <w:color w:val="000000"/>
+        </w:rPr>
+        <w:t>T</w:t>
+      </w:r>
+      <w:r>
+        <w:rPr>
+          <w:color w:val="000000"/>
+        </w:rPr>
+        <w:t xml:space="preserve">he </w:t>
+      </w:r>
+      <w:r>
+        <w:rPr>
+          <w:color w:val="000000"/>
+        </w:rPr>
+        <w:t>RASD document is based on the assumptions that t</w:t>
+      </w:r>
+      <w:r>
+        <w:rPr>
+          <w:color w:val="000000"/>
+        </w:rPr>
+        <w:t>he georeferenced ALPhA spaces are in fact public (i.e., no private owner)</w:t>
+      </w:r>
+      <w:r>
+        <w:rPr>
+          <w:color w:val="000000"/>
+        </w:rPr>
+        <w:t>, that the</w:t>
+      </w:r>
+      <w:r>
+        <w:rPr>
+          <w:color w:val="000000"/>
+        </w:rPr>
+        <w:t xml:space="preserve"> citizens reporting on the space are honest in their evaluation of injury and safety risks (since its verification is outside the scope of this project)</w:t>
+      </w:r>
+      <w:r>
+        <w:rPr>
+          <w:color w:val="000000"/>
+        </w:rPr>
+        <w:t xml:space="preserve"> and that E</w:t>
+      </w:r>
+      <w:r>
+        <w:rPr>
+          <w:color w:val="000000"/>
+        </w:rPr>
+        <w:t>picollect5 will continue to grant access to its database through its REST API</w:t>
+      </w:r>
+      <w:r>
+        <w:rPr>
+          <w:color w:val="000000"/>
+        </w:rPr>
+        <w:t xml:space="preserve">. Some entries on the Epicollect5 database where not stored on the application database as either they lacked spatial </w:t>
+      </w:r>
+      <w:r>
+        <w:rPr>
+          <w:color w:val="000000"/>
+        </w:rPr>
+        <w:t>data,</w:t>
+      </w:r>
+      <w:r>
+        <w:rPr>
+          <w:color w:val="000000"/>
+        </w:rPr>
+        <w:t xml:space="preserve"> or the spatial data was inconsistent with the user’s location. The pilot TEST of the web application is run in a</w:t>
+      </w:r>
+      <w:r>
+        <w:t xml:space="preserve"> </w:t>
+      </w:r>
+      <w:r>
+        <w:t xml:space="preserve">WSGI </w:t>
+      </w:r>
+      <w:r>
+        <w:rPr>
+          <w:color w:val="000000"/>
+        </w:rPr>
+        <w:t>development server</w:t>
+      </w:r>
+      <w:r>
+        <w:rPr>
+          <w:color w:val="000000"/>
+        </w:rPr>
+        <w:t xml:space="preserve"> not suitable for production deployment.</w:t>
+      </w:r>
     </w:p>
     <w:p>
       <w:pPr>
@@ -1753,6 +2500,119 @@
     </w:lvl>
   </w:abstractNum>
   <w:abstractNum w:abstractNumId="4" w15:restartNumberingAfterBreak="0">
+    <w:nsid w:val="2C1F5AE7"/>
+    <w:multiLevelType w:val="hybridMultilevel"/>
+    <w:tmpl w:val="192E3F9A"/>
+    <w:lvl w:ilvl="0" w:tplc="240A000B">
+      <w:start w:val="1"/>
+      <w:numFmt w:val="bullet"/>
+      <w:lvlText w:val=""/>
+      <w:lvlJc w:val="left"/>
+      <w:pPr>
+        <w:ind w:left="1080" w:hanging="360"/>
+      </w:pPr>
+      <w:rPr>
+        <w:rFonts w:ascii="Wingdings" w:hAnsi="Wingdings" w:hint="default"/>
+      </w:rPr>
+    </w:lvl>
+    <w:lvl w:ilvl="1" w:tplc="240A0003" w:tentative="1">
+      <w:start w:val="1"/>
+      <w:numFmt w:val="bullet"/>
+      <w:lvlText w:val="o"/>
+      <w:lvlJc w:val="left"/>
+      <w:pPr>
+        <w:ind w:left="1800" w:hanging="360"/>
+      </w:pPr>
+      <w:rPr>
+        <w:rFonts w:ascii="Courier New" w:hAnsi="Courier New" w:cs="Courier New" w:hint="default"/>
+      </w:rPr>
+    </w:lvl>
+    <w:lvl w:ilvl="2" w:tplc="240A0005" w:tentative="1">
+      <w:start w:val="1"/>
+      <w:numFmt w:val="bullet"/>
+      <w:lvlText w:val=""/>
+      <w:lvlJc w:val="left"/>
+      <w:pPr>
+        <w:ind w:left="2520" w:hanging="360"/>
+      </w:pPr>
+      <w:rPr>
+        <w:rFonts w:ascii="Wingdings" w:hAnsi="Wingdings" w:hint="default"/>
+      </w:rPr>
+    </w:lvl>
+    <w:lvl w:ilvl="3" w:tplc="240A0001" w:tentative="1">
+      <w:start w:val="1"/>
+      <w:numFmt w:val="bullet"/>
+      <w:lvlText w:val=""/>
+      <w:lvlJc w:val="left"/>
+      <w:pPr>
+        <w:ind w:left="3240" w:hanging="360"/>
+      </w:pPr>
+      <w:rPr>
+        <w:rFonts w:ascii="Symbol" w:hAnsi="Symbol" w:hint="default"/>
+      </w:rPr>
+    </w:lvl>
+    <w:lvl w:ilvl="4" w:tplc="240A0003" w:tentative="1">
+      <w:start w:val="1"/>
+      <w:numFmt w:val="bullet"/>
+      <w:lvlText w:val="o"/>
+      <w:lvlJc w:val="left"/>
+      <w:pPr>
+        <w:ind w:left="3960" w:hanging="360"/>
+      </w:pPr>
+      <w:rPr>
+        <w:rFonts w:ascii="Courier New" w:hAnsi="Courier New" w:cs="Courier New" w:hint="default"/>
+      </w:rPr>
+    </w:lvl>
+    <w:lvl w:ilvl="5" w:tplc="240A0005" w:tentative="1">
+      <w:start w:val="1"/>
+      <w:numFmt w:val="bullet"/>
+      <w:lvlText w:val=""/>
+      <w:lvlJc w:val="left"/>
+      <w:pPr>
+        <w:ind w:left="4680" w:hanging="360"/>
+      </w:pPr>
+      <w:rPr>
+        <w:rFonts w:ascii="Wingdings" w:hAnsi="Wingdings" w:hint="default"/>
+      </w:rPr>
+    </w:lvl>
+    <w:lvl w:ilvl="6" w:tplc="240A0001" w:tentative="1">
+      <w:start w:val="1"/>
+      <w:numFmt w:val="bullet"/>
+      <w:lvlText w:val=""/>
+      <w:lvlJc w:val="left"/>
+      <w:pPr>
+        <w:ind w:left="5400" w:hanging="360"/>
+      </w:pPr>
+      <w:rPr>
+        <w:rFonts w:ascii="Symbol" w:hAnsi="Symbol" w:hint="default"/>
+      </w:rPr>
+    </w:lvl>
+    <w:lvl w:ilvl="7" w:tplc="240A0003" w:tentative="1">
+      <w:start w:val="1"/>
+      <w:numFmt w:val="bullet"/>
+      <w:lvlText w:val="o"/>
+      <w:lvlJc w:val="left"/>
+      <w:pPr>
+        <w:ind w:left="6120" w:hanging="360"/>
+      </w:pPr>
+      <w:rPr>
+        <w:rFonts w:ascii="Courier New" w:hAnsi="Courier New" w:cs="Courier New" w:hint="default"/>
+      </w:rPr>
+    </w:lvl>
+    <w:lvl w:ilvl="8" w:tplc="240A0005" w:tentative="1">
+      <w:start w:val="1"/>
+      <w:numFmt w:val="bullet"/>
+      <w:lvlText w:val=""/>
+      <w:lvlJc w:val="left"/>
+      <w:pPr>
+        <w:ind w:left="6840" w:hanging="360"/>
+      </w:pPr>
+      <w:rPr>
+        <w:rFonts w:ascii="Wingdings" w:hAnsi="Wingdings" w:hint="default"/>
+      </w:rPr>
+    </w:lvl>
+  </w:abstractNum>
+  <w:abstractNum w:abstractNumId="5" w15:restartNumberingAfterBreak="0">
     <w:nsid w:val="325D5ED1"/>
     <w:multiLevelType w:val="multilevel"/>
     <w:tmpl w:val="9DDC852E"/>
@@ -1901,7 +2761,7 @@
       </w:rPr>
     </w:lvl>
   </w:abstractNum>
-  <w:abstractNum w:abstractNumId="5" w15:restartNumberingAfterBreak="0">
+  <w:abstractNum w:abstractNumId="6" w15:restartNumberingAfterBreak="0">
     <w:nsid w:val="347D5764"/>
     <w:multiLevelType w:val="multilevel"/>
     <w:tmpl w:val="C234D450"/>
@@ -2050,7 +2910,7 @@
       </w:rPr>
     </w:lvl>
   </w:abstractNum>
-  <w:abstractNum w:abstractNumId="6" w15:restartNumberingAfterBreak="0">
+  <w:abstractNum w:abstractNumId="7" w15:restartNumberingAfterBreak="0">
     <w:nsid w:val="3840376F"/>
     <w:multiLevelType w:val="hybridMultilevel"/>
     <w:tmpl w:val="65CE03C8"/>
@@ -2163,7 +3023,7 @@
       </w:rPr>
     </w:lvl>
   </w:abstractNum>
-  <w:abstractNum w:abstractNumId="7" w15:restartNumberingAfterBreak="0">
+  <w:abstractNum w:abstractNumId="8" w15:restartNumberingAfterBreak="0">
     <w:nsid w:val="3E0C21C7"/>
     <w:multiLevelType w:val="multilevel"/>
     <w:tmpl w:val="144CE7DA"/>
@@ -2313,7 +3173,7 @@
       </w:rPr>
     </w:lvl>
   </w:abstractNum>
-  <w:abstractNum w:abstractNumId="8" w15:restartNumberingAfterBreak="0">
+  <w:abstractNum w:abstractNumId="9" w15:restartNumberingAfterBreak="0">
     <w:nsid w:val="486508EE"/>
     <w:multiLevelType w:val="hybridMultilevel"/>
     <w:tmpl w:val="10862D80"/>
@@ -2427,7 +3287,7 @@
       </w:rPr>
     </w:lvl>
   </w:abstractNum>
-  <w:abstractNum w:abstractNumId="9" w15:restartNumberingAfterBreak="0">
+  <w:abstractNum w:abstractNumId="10" w15:restartNumberingAfterBreak="0">
     <w:nsid w:val="4952183F"/>
     <w:multiLevelType w:val="multilevel"/>
     <w:tmpl w:val="A448D0A4"/>
@@ -2548,7 +3408,7 @@
       </w:rPr>
     </w:lvl>
   </w:abstractNum>
-  <w:abstractNum w:abstractNumId="10" w15:restartNumberingAfterBreak="0">
+  <w:abstractNum w:abstractNumId="11" w15:restartNumberingAfterBreak="0">
     <w:nsid w:val="4E5B4C4C"/>
     <w:multiLevelType w:val="multilevel"/>
     <w:tmpl w:val="896687A6"/>
@@ -2697,7 +3557,7 @@
       </w:rPr>
     </w:lvl>
   </w:abstractNum>
-  <w:abstractNum w:abstractNumId="11" w15:restartNumberingAfterBreak="0">
+  <w:abstractNum w:abstractNumId="12" w15:restartNumberingAfterBreak="0">
     <w:nsid w:val="522942C9"/>
     <w:multiLevelType w:val="multilevel"/>
     <w:tmpl w:val="A5204B92"/>
@@ -2846,7 +3706,7 @@
       </w:rPr>
     </w:lvl>
   </w:abstractNum>
-  <w:abstractNum w:abstractNumId="12" w15:restartNumberingAfterBreak="0">
+  <w:abstractNum w:abstractNumId="13" w15:restartNumberingAfterBreak="0">
     <w:nsid w:val="53C45C37"/>
     <w:multiLevelType w:val="multilevel"/>
     <w:tmpl w:val="0CA0A92E"/>
@@ -2995,7 +3855,7 @@
       </w:rPr>
     </w:lvl>
   </w:abstractNum>
-  <w:abstractNum w:abstractNumId="13" w15:restartNumberingAfterBreak="0">
+  <w:abstractNum w:abstractNumId="14" w15:restartNumberingAfterBreak="0">
     <w:nsid w:val="541A26A7"/>
     <w:multiLevelType w:val="multilevel"/>
     <w:tmpl w:val="24788582"/>
@@ -3108,7 +3968,123 @@
       </w:pPr>
     </w:lvl>
   </w:abstractNum>
-  <w:abstractNum w:abstractNumId="14" w15:restartNumberingAfterBreak="0">
+  <w:abstractNum w:abstractNumId="15" w15:restartNumberingAfterBreak="0">
+    <w:nsid w:val="5722062E"/>
+    <w:multiLevelType w:val="hybridMultilevel"/>
+    <w:tmpl w:val="0FFEE000"/>
+    <w:lvl w:ilvl="0" w:tplc="240A0005">
+      <w:start w:val="1"/>
+      <w:numFmt w:val="bullet"/>
+      <w:lvlText w:val=""/>
+      <w:lvlJc w:val="left"/>
+      <w:pPr>
+        <w:tabs>
+          <w:tab w:val="num" w:pos="720"/>
+        </w:tabs>
+        <w:ind w:left="720" w:hanging="360"/>
+      </w:pPr>
+      <w:rPr>
+        <w:rFonts w:ascii="Wingdings" w:hAnsi="Wingdings" w:hint="default"/>
+      </w:rPr>
+    </w:lvl>
+    <w:lvl w:ilvl="1" w:tplc="5E1CCFF0" w:tentative="1">
+      <w:start w:val="1"/>
+      <w:numFmt w:val="decimal"/>
+      <w:lvlText w:val="%2."/>
+      <w:lvlJc w:val="left"/>
+      <w:pPr>
+        <w:tabs>
+          <w:tab w:val="num" w:pos="1440"/>
+        </w:tabs>
+        <w:ind w:left="1440" w:hanging="360"/>
+      </w:pPr>
+    </w:lvl>
+    <w:lvl w:ilvl="2" w:tplc="D9566CDC" w:tentative="1">
+      <w:start w:val="1"/>
+      <w:numFmt w:val="decimal"/>
+      <w:lvlText w:val="%3."/>
+      <w:lvlJc w:val="left"/>
+      <w:pPr>
+        <w:tabs>
+          <w:tab w:val="num" w:pos="2160"/>
+        </w:tabs>
+        <w:ind w:left="2160" w:hanging="360"/>
+      </w:pPr>
+    </w:lvl>
+    <w:lvl w:ilvl="3" w:tplc="95C66B6C" w:tentative="1">
+      <w:start w:val="1"/>
+      <w:numFmt w:val="decimal"/>
+      <w:lvlText w:val="%4."/>
+      <w:lvlJc w:val="left"/>
+      <w:pPr>
+        <w:tabs>
+          <w:tab w:val="num" w:pos="2880"/>
+        </w:tabs>
+        <w:ind w:left="2880" w:hanging="360"/>
+      </w:pPr>
+    </w:lvl>
+    <w:lvl w:ilvl="4" w:tplc="7952D858" w:tentative="1">
+      <w:start w:val="1"/>
+      <w:numFmt w:val="decimal"/>
+      <w:lvlText w:val="%5."/>
+      <w:lvlJc w:val="left"/>
+      <w:pPr>
+        <w:tabs>
+          <w:tab w:val="num" w:pos="3600"/>
+        </w:tabs>
+        <w:ind w:left="3600" w:hanging="360"/>
+      </w:pPr>
+    </w:lvl>
+    <w:lvl w:ilvl="5" w:tplc="4B6A863A" w:tentative="1">
+      <w:start w:val="1"/>
+      <w:numFmt w:val="decimal"/>
+      <w:lvlText w:val="%6."/>
+      <w:lvlJc w:val="left"/>
+      <w:pPr>
+        <w:tabs>
+          <w:tab w:val="num" w:pos="4320"/>
+        </w:tabs>
+        <w:ind w:left="4320" w:hanging="360"/>
+      </w:pPr>
+    </w:lvl>
+    <w:lvl w:ilvl="6" w:tplc="E47C2A5A" w:tentative="1">
+      <w:start w:val="1"/>
+      <w:numFmt w:val="decimal"/>
+      <w:lvlText w:val="%7."/>
+      <w:lvlJc w:val="left"/>
+      <w:pPr>
+        <w:tabs>
+          <w:tab w:val="num" w:pos="5040"/>
+        </w:tabs>
+        <w:ind w:left="5040" w:hanging="360"/>
+      </w:pPr>
+    </w:lvl>
+    <w:lvl w:ilvl="7" w:tplc="3250B8D0" w:tentative="1">
+      <w:start w:val="1"/>
+      <w:numFmt w:val="decimal"/>
+      <w:lvlText w:val="%8."/>
+      <w:lvlJc w:val="left"/>
+      <w:pPr>
+        <w:tabs>
+          <w:tab w:val="num" w:pos="5760"/>
+        </w:tabs>
+        <w:ind w:left="5760" w:hanging="360"/>
+      </w:pPr>
+    </w:lvl>
+    <w:lvl w:ilvl="8" w:tplc="9E76C35A" w:tentative="1">
+      <w:start w:val="1"/>
+      <w:numFmt w:val="decimal"/>
+      <w:lvlText w:val="%9."/>
+      <w:lvlJc w:val="left"/>
+      <w:pPr>
+        <w:tabs>
+          <w:tab w:val="num" w:pos="6480"/>
+        </w:tabs>
+        <w:ind w:left="6480" w:hanging="360"/>
+      </w:pPr>
+    </w:lvl>
+  </w:abstractNum>
+  <w:abstractNum w:abstractNumId="16" w15:restartNumberingAfterBreak="0">
     <w:nsid w:val="5A5373B4"/>
     <w:multiLevelType w:val="multilevel"/>
     <w:tmpl w:val="FDE4DDE4"/>
@@ -3230,7 +4206,7 @@
       </w:rPr>
     </w:lvl>
   </w:abstractNum>
-  <w:abstractNum w:abstractNumId="15" w15:restartNumberingAfterBreak="0">
+  <w:abstractNum w:abstractNumId="17" w15:restartNumberingAfterBreak="0">
     <w:nsid w:val="64597847"/>
     <w:multiLevelType w:val="multilevel"/>
     <w:tmpl w:val="9956FC32"/>
@@ -3359,7 +4335,7 @@
       </w:rPr>
     </w:lvl>
   </w:abstractNum>
-  <w:abstractNum w:abstractNumId="16" w15:restartNumberingAfterBreak="0">
+  <w:abstractNum w:abstractNumId="18" w15:restartNumberingAfterBreak="0">
     <w:nsid w:val="6B296230"/>
     <w:multiLevelType w:val="multilevel"/>
     <w:tmpl w:val="37B8DB34"/>
@@ -3508,7 +4484,7 @@
       </w:rPr>
     </w:lvl>
   </w:abstractNum>
-  <w:abstractNum w:abstractNumId="17" w15:restartNumberingAfterBreak="0">
+  <w:abstractNum w:abstractNumId="19" w15:restartNumberingAfterBreak="0">
     <w:nsid w:val="734A344D"/>
     <w:multiLevelType w:val="multilevel"/>
     <w:tmpl w:val="6E3E9C08"/>
@@ -3657,7 +4633,7 @@
       </w:rPr>
     </w:lvl>
   </w:abstractNum>
-  <w:abstractNum w:abstractNumId="18" w15:restartNumberingAfterBreak="0">
+  <w:abstractNum w:abstractNumId="20" w15:restartNumberingAfterBreak="0">
     <w:nsid w:val="74FC3BCE"/>
     <w:multiLevelType w:val="multilevel"/>
     <w:tmpl w:val="12AE1C50"/>
@@ -3806,7 +4782,7 @@
       </w:rPr>
     </w:lvl>
   </w:abstractNum>
-  <w:abstractNum w:abstractNumId="19" w15:restartNumberingAfterBreak="0">
+  <w:abstractNum w:abstractNumId="21" w15:restartNumberingAfterBreak="0">
     <w:nsid w:val="78B91212"/>
     <w:multiLevelType w:val="multilevel"/>
     <w:tmpl w:val="E358412E"/>
@@ -3955,7 +4931,7 @@
       </w:rPr>
     </w:lvl>
   </w:abstractNum>
-  <w:abstractNum w:abstractNumId="20" w15:restartNumberingAfterBreak="0">
+  <w:abstractNum w:abstractNumId="22" w15:restartNumberingAfterBreak="0">
     <w:nsid w:val="7A7522CC"/>
     <w:multiLevelType w:val="multilevel"/>
     <w:tmpl w:val="2E8C3FFA"/>
@@ -4104,7 +5080,7 @@
       </w:rPr>
     </w:lvl>
   </w:abstractNum>
-  <w:abstractNum w:abstractNumId="21" w15:restartNumberingAfterBreak="0">
+  <w:abstractNum w:abstractNumId="23" w15:restartNumberingAfterBreak="0">
     <w:nsid w:val="7E0B4C08"/>
     <w:multiLevelType w:val="multilevel"/>
     <w:tmpl w:val="49C0CE5A"/>
@@ -4254,16 +5230,16 @@
     </w:lvl>
   </w:abstractNum>
   <w:num w:numId="1">
-    <w:abstractNumId w:val="18"/>
+    <w:abstractNumId w:val="20"/>
   </w:num>
   <w:num w:numId="2">
-    <w:abstractNumId w:val="11"/>
+    <w:abstractNumId w:val="12"/>
   </w:num>
   <w:num w:numId="3">
-    <w:abstractNumId w:val="7"/>
+    <w:abstractNumId w:val="8"/>
   </w:num>
   <w:num w:numId="4">
-    <w:abstractNumId w:val="19"/>
+    <w:abstractNumId w:val="21"/>
     <w:lvlOverride w:ilvl="0">
       <w:lvl w:ilvl="0">
         <w:numFmt w:val="bullet"/>
@@ -4283,7 +5259,7 @@
     </w:lvlOverride>
   </w:num>
   <w:num w:numId="5">
-    <w:abstractNumId w:val="21"/>
+    <w:abstractNumId w:val="23"/>
     <w:lvlOverride w:ilvl="0">
       <w:lvl w:ilvl="0">
         <w:numFmt w:val="bullet"/>
@@ -4323,7 +5299,7 @@
     </w:lvlOverride>
   </w:num>
   <w:num w:numId="7">
-    <w:abstractNumId w:val="10"/>
+    <w:abstractNumId w:val="11"/>
     <w:lvlOverride w:ilvl="0">
       <w:lvl w:ilvl="0">
         <w:numFmt w:val="bullet"/>
@@ -4343,7 +5319,7 @@
     </w:lvlOverride>
   </w:num>
   <w:num w:numId="8">
-    <w:abstractNumId w:val="5"/>
+    <w:abstractNumId w:val="6"/>
     <w:lvlOverride w:ilvl="0">
       <w:lvl w:ilvl="0">
         <w:numFmt w:val="bullet"/>
@@ -4363,46 +5339,52 @@
     </w:lvlOverride>
   </w:num>
   <w:num w:numId="9">
+    <w:abstractNumId w:val="14"/>
+  </w:num>
+  <w:num w:numId="10">
+    <w:abstractNumId w:val="5"/>
+  </w:num>
+  <w:num w:numId="11">
     <w:abstractNumId w:val="13"/>
   </w:num>
-  <w:num w:numId="10">
-    <w:abstractNumId w:val="4"/>
-  </w:num>
-  <w:num w:numId="11">
-    <w:abstractNumId w:val="12"/>
-  </w:num>
   <w:num w:numId="12">
-    <w:abstractNumId w:val="16"/>
+    <w:abstractNumId w:val="18"/>
   </w:num>
   <w:num w:numId="13">
-    <w:abstractNumId w:val="20"/>
+    <w:abstractNumId w:val="22"/>
   </w:num>
   <w:num w:numId="14">
-    <w:abstractNumId w:val="17"/>
+    <w:abstractNumId w:val="19"/>
   </w:num>
   <w:num w:numId="15">
     <w:abstractNumId w:val="3"/>
   </w:num>
   <w:num w:numId="16">
-    <w:abstractNumId w:val="15"/>
+    <w:abstractNumId w:val="17"/>
   </w:num>
   <w:num w:numId="17">
-    <w:abstractNumId w:val="8"/>
+    <w:abstractNumId w:val="9"/>
   </w:num>
   <w:num w:numId="18">
     <w:abstractNumId w:val="2"/>
   </w:num>
   <w:num w:numId="19">
-    <w:abstractNumId w:val="6"/>
+    <w:abstractNumId w:val="7"/>
   </w:num>
   <w:num w:numId="20">
-    <w:abstractNumId w:val="9"/>
+    <w:abstractNumId w:val="10"/>
   </w:num>
   <w:num w:numId="21">
     <w:abstractNumId w:val="1"/>
   </w:num>
   <w:num w:numId="22">
-    <w:abstractNumId w:val="14"/>
+    <w:abstractNumId w:val="16"/>
+  </w:num>
+  <w:num w:numId="23">
+    <w:abstractNumId w:val="4"/>
+  </w:num>
+  <w:num w:numId="24">
+    <w:abstractNumId w:val="15"/>
   </w:num>
   <w:numIdMacAtCleanup w:val="22"/>
 </w:numbering>
@@ -4810,7 +5792,6 @@
   <w:style w:type="character" w:default="1" w:styleId="Fuentedeprrafopredeter">
     <w:name w:val="Default Paragraph Font"/>
     <w:uiPriority w:val="1"/>
-    <w:semiHidden/>
     <w:unhideWhenUsed/>
   </w:style>
   <w:style w:type="table" w:default="1" w:styleId="Tablanormal">
@@ -5095,6 +6076,11 @@
     <w:link w:val="Piedepgina"/>
     <w:uiPriority w:val="99"/>
     <w:rsid w:val="008230B4"/>
+  </w:style>
+  <w:style w:type="character" w:customStyle="1" w:styleId="bk">
+    <w:name w:val="bk"/>
+    <w:basedOn w:val="Fuentedeprrafopredeter"/>
+    <w:rsid w:val="00372BDE"/>
   </w:style>
 </w:styles>
 </file>

</xml_diff>